<commit_message>
Updated with review comments from Ruth
</commit_message>
<xml_diff>
--- a/doc/release/MoDaC Release Notes 1.14.0.docx
+++ b/doc/release/MoDaC Release Notes 1.14.0.docx
@@ -249,76 +249,28 @@
                 <w:sz w:val="28"/>
                 <w:szCs w:val="28"/>
               </w:rPr>
-              <w:t xml:space="preserve">Google </w:t>
-            </w:r>
-            <w:r>
-              <w:rPr>
-                <w:b/>
-                <w:bCs/>
-                <w:color w:val="44546A" w:themeColor="text2"/>
-                <w:sz w:val="28"/>
-                <w:szCs w:val="28"/>
-              </w:rPr>
-              <w:t>Cloud</w:t>
-            </w:r>
-            <w:r>
-              <w:rPr>
-                <w:b/>
-                <w:bCs/>
-                <w:color w:val="44546A" w:themeColor="text2"/>
-                <w:sz w:val="28"/>
-                <w:szCs w:val="28"/>
-              </w:rPr>
-              <w:t xml:space="preserve"> support</w:t>
-            </w:r>
-            <w:r>
-              <w:rPr>
-                <w:sz w:val="28"/>
-                <w:szCs w:val="28"/>
-              </w:rPr>
-              <w:t xml:space="preserve">:  Users will now be able to upload datasets from or download datasets to Google </w:t>
-            </w:r>
-            <w:r>
-              <w:rPr>
-                <w:sz w:val="28"/>
-                <w:szCs w:val="28"/>
-              </w:rPr>
-              <w:t>Cloud</w:t>
-            </w:r>
-            <w:r>
-              <w:rPr>
-                <w:sz w:val="28"/>
-                <w:szCs w:val="28"/>
-              </w:rPr>
-              <w:t xml:space="preserve"> </w:t>
-            </w:r>
-            <w:r>
-              <w:rPr>
-                <w:sz w:val="28"/>
-                <w:szCs w:val="28"/>
-              </w:rPr>
-              <w:t>buckets</w:t>
-            </w:r>
-            <w:r>
-              <w:rPr>
-                <w:sz w:val="28"/>
-                <w:szCs w:val="28"/>
-              </w:rPr>
-              <w:t xml:space="preserve"> (in addition to </w:t>
-            </w:r>
-            <w:r>
-              <w:rPr>
-                <w:sz w:val="28"/>
-                <w:szCs w:val="28"/>
-              </w:rPr>
-              <w:t xml:space="preserve">Google drive, </w:t>
-            </w:r>
-            <w:r>
-              <w:rPr>
-                <w:sz w:val="28"/>
-                <w:szCs w:val="28"/>
-              </w:rPr>
-              <w:t xml:space="preserve">Globus endpoints and AWS S3 buckets). For details, refer to </w:t>
+              <w:t>Google Cloud support</w:t>
+            </w:r>
+            <w:r>
+              <w:rPr>
+                <w:sz w:val="28"/>
+                <w:szCs w:val="28"/>
+              </w:rPr>
+              <w:t>:  Users will now be able to upload datasets from or download datasets to Google Cloud buckets (in addition to Google drive, Globus endpoints</w:t>
+            </w:r>
+            <w:r>
+              <w:rPr>
+                <w:sz w:val="28"/>
+                <w:szCs w:val="28"/>
+              </w:rPr>
+              <w:t>,</w:t>
+            </w:r>
+            <w:r>
+              <w:rPr>
+                <w:sz w:val="28"/>
+                <w:szCs w:val="28"/>
+              </w:rPr>
+              <w:t xml:space="preserve"> and AWS S3 buckets). For details, refer to </w:t>
             </w:r>
             <w:hyperlink r:id="rId6" w:history="1">
               <w:r>
@@ -327,7 +279,23 @@
                   <w:sz w:val="28"/>
                   <w:szCs w:val="28"/>
                 </w:rPr>
-                <w:t>Downloading to Google Cloud</w:t>
+                <w:t xml:space="preserve">Downloading to Google  </w:t>
+              </w:r>
+              <w:r>
+                <w:rPr>
+                  <w:rStyle w:val="Hyperlink"/>
+                  <w:sz w:val="28"/>
+                  <w:szCs w:val="28"/>
+                </w:rPr>
+                <w:t>C</w:t>
+              </w:r>
+              <w:r>
+                <w:rPr>
+                  <w:rStyle w:val="Hyperlink"/>
+                  <w:sz w:val="28"/>
+                  <w:szCs w:val="28"/>
+                </w:rPr>
+                <w:t>loud</w:t>
               </w:r>
             </w:hyperlink>
             <w:r>
@@ -476,25 +444,7 @@
                 <w:sz w:val="28"/>
                 <w:szCs w:val="28"/>
               </w:rPr>
-              <w:t xml:space="preserve"> the </w:t>
-            </w:r>
-            <w:proofErr w:type="gramStart"/>
-            <w:r>
-              <w:rPr>
-                <w:rFonts w:cstheme="minorHAnsi"/>
-                <w:sz w:val="28"/>
-                <w:szCs w:val="28"/>
-              </w:rPr>
-              <w:t>Home</w:t>
-            </w:r>
-            <w:proofErr w:type="gramEnd"/>
-            <w:r>
-              <w:rPr>
-                <w:rFonts w:cstheme="minorHAnsi"/>
-                <w:sz w:val="28"/>
-                <w:szCs w:val="28"/>
-              </w:rPr>
-              <w:t xml:space="preserve"> page, Search page, and the Asset Details page </w:t>
+              <w:t xml:space="preserve"> the Home page, Search page, and the Asset Details page </w:t>
             </w:r>
             <w:r>
               <w:rPr>
@@ -510,15 +460,7 @@
                 <w:sz w:val="28"/>
                 <w:szCs w:val="28"/>
               </w:rPr>
-              <w:t xml:space="preserve">the Integrated Digital Experience Act </w:t>
-            </w:r>
-            <w:r>
-              <w:rPr>
-                <w:rFonts w:cstheme="minorHAnsi"/>
-                <w:sz w:val="28"/>
-                <w:szCs w:val="28"/>
-              </w:rPr>
-              <w:t xml:space="preserve">(IDEA) guidelines for presentation on mobile devices. </w:t>
+              <w:t xml:space="preserve">the Integrated Digital Experience Act (IDEA) guidelines for presentation on mobile devices. </w:t>
             </w:r>
           </w:p>
           <w:p>
@@ -575,27 +517,7 @@
                 <w:sz w:val="28"/>
                 <w:szCs w:val="28"/>
               </w:rPr>
-              <w:t xml:space="preserve">Enhanced the Home page, Search page, </w:t>
-            </w:r>
-            <w:proofErr w:type="gramStart"/>
-            <w:r>
-              <w:rPr>
-                <w:rFonts w:cstheme="minorHAnsi"/>
-                <w:color w:val="000000" w:themeColor="text1"/>
-                <w:sz w:val="28"/>
-                <w:szCs w:val="28"/>
-              </w:rPr>
-              <w:t>About</w:t>
-            </w:r>
-            <w:proofErr w:type="gramEnd"/>
-            <w:r>
-              <w:rPr>
-                <w:rFonts w:cstheme="minorHAnsi"/>
-                <w:color w:val="000000" w:themeColor="text1"/>
-                <w:sz w:val="28"/>
-                <w:szCs w:val="28"/>
-              </w:rPr>
-              <w:t xml:space="preserve"> page,  and the Asset Details page to adapt to multiple screen sizes by reformatting and resizing.</w:t>
+              <w:t>Enhanced the Home page, Search page, About page, and the Asset Details page to adapt to multiple screen sizes by reformatting and resizing.</w:t>
             </w:r>
           </w:p>
           <w:p>
@@ -624,18 +546,7 @@
                 <w:sz w:val="28"/>
                 <w:szCs w:val="28"/>
               </w:rPr>
-              <w:t>Hyperlinked Task ID</w:t>
-            </w:r>
-            <w:r>
-              <w:rPr>
-                <w:rFonts w:cstheme="minorHAnsi"/>
-                <w:b/>
-                <w:bCs/>
-                <w:color w:val="44546A" w:themeColor="text2"/>
-                <w:sz w:val="28"/>
-                <w:szCs w:val="28"/>
-              </w:rPr>
-              <w:t xml:space="preserve">: </w:t>
+              <w:t xml:space="preserve">Hyperlinked Task ID: </w:t>
             </w:r>
             <w:r>
               <w:rPr>
@@ -684,21 +595,7 @@
                 <w:sz w:val="28"/>
                 <w:szCs w:val="28"/>
               </w:rPr>
-              <w:t>request has been successfully submitted</w:t>
-            </w:r>
-            <w:r>
-              <w:rPr>
-                <w:sz w:val="28"/>
-                <w:szCs w:val="28"/>
-              </w:rPr>
-              <w:t xml:space="preserve">. This link points to the </w:t>
-            </w:r>
-            <w:r>
-              <w:rPr>
-                <w:sz w:val="28"/>
-                <w:szCs w:val="28"/>
-              </w:rPr>
-              <w:t xml:space="preserve">Status page </w:t>
+              <w:t xml:space="preserve">request has been successfully submitted. This link points to the Status page </w:t>
             </w:r>
             <w:r>
               <w:rPr>
@@ -5379,7 +5276,6 @@
                 <w:sz w:val="28"/>
                 <w:szCs w:val="28"/>
               </w:rPr>
-              <w:lastRenderedPageBreak/>
               <w:t>New Contact Us page</w:t>
             </w:r>
             <w:r>
@@ -5838,15 +5734,7 @@
                 <w:sz w:val="28"/>
                 <w:szCs w:val="28"/>
               </w:rPr>
-              <w:t xml:space="preserve">: The Register Asset Collection screen has been converted from a modal popup to a full page in order to better leverage </w:t>
-            </w:r>
-            <w:r>
-              <w:rPr>
-                <w:sz w:val="28"/>
-                <w:szCs w:val="28"/>
-              </w:rPr>
-              <w:lastRenderedPageBreak/>
-              <w:t xml:space="preserve">available real-estate and reduce scrolling. Additionally, the display elements have been updated to make this screen consistent with the Edit Metadata screen.  For details, refer to </w:t>
+              <w:t xml:space="preserve">: The Register Asset Collection screen has been converted from a modal popup to a full page in order to better leverage available real-estate and reduce scrolling. Additionally, the display elements have been updated to make this screen consistent with the Edit Metadata screen.  For details, refer to </w:t>
             </w:r>
             <w:hyperlink r:id="rId30" w:history="1">
               <w:r>
@@ -6371,16 +6259,7 @@
                 <w:sz w:val="28"/>
                 <w:szCs w:val="28"/>
               </w:rPr>
-              <w:t xml:space="preserve">: A new shareable link will now be displayed on the Asset Details page. This link can be used to access the Asset </w:t>
-            </w:r>
-            <w:r>
-              <w:rPr>
-                <w:rFonts w:cstheme="minorHAnsi"/>
-                <w:sz w:val="28"/>
-                <w:szCs w:val="28"/>
-              </w:rPr>
-              <w:lastRenderedPageBreak/>
-              <w:t xml:space="preserve">Details page directly from another application. The existing shareable link on the Search Results screen </w:t>
+              <w:t xml:space="preserve">: A new shareable link will now be displayed on the Asset Details page. This link can be used to access the Asset Details page directly from another application. The existing shareable link on the Search Results screen </w:t>
             </w:r>
             <w:r>
               <w:rPr>
@@ -8442,23 +8321,13 @@
               </w:rPr>
               <w:t>(</w:t>
             </w:r>
-            <w:proofErr w:type="gramStart"/>
-            <w:r>
-              <w:rPr>
-                <w:rFonts w:cstheme="minorHAnsi"/>
-                <w:sz w:val="28"/>
-                <w:szCs w:val="28"/>
-              </w:rPr>
-              <w:t>e.g.</w:t>
-            </w:r>
-            <w:proofErr w:type="gramEnd"/>
-            <w:r>
-              <w:rPr>
-                <w:rFonts w:cstheme="minorHAnsi"/>
-                <w:sz w:val="28"/>
-                <w:szCs w:val="28"/>
-              </w:rPr>
-              <w:t xml:space="preserve"> all Dataset or Model files</w:t>
+            <w:r>
+              <w:rPr>
+                <w:rFonts w:cstheme="minorHAnsi"/>
+                <w:sz w:val="28"/>
+                <w:szCs w:val="28"/>
+              </w:rPr>
+              <w:t>e.g. all Dataset or Model files</w:t>
             </w:r>
             <w:r>
               <w:rPr>
@@ -8512,7 +8381,6 @@
                 <w:sz w:val="28"/>
                 <w:szCs w:val="28"/>
               </w:rPr>
-              <w:lastRenderedPageBreak/>
               <w:t xml:space="preserve">Obtain </w:t>
             </w:r>
             <w:r>
@@ -9656,16 +9524,7 @@
                 <w:sz w:val="28"/>
                 <w:szCs w:val="28"/>
               </w:rPr>
-              <w:t xml:space="preserve">datasets to their Google Drive accounts (in addition to Globus </w:t>
-            </w:r>
-            <w:r>
-              <w:rPr>
-                <w:rFonts w:asciiTheme="minorHAnsi" w:hAnsiTheme="minorHAnsi" w:cstheme="minorHAnsi"/>
-                <w:sz w:val="28"/>
-                <w:szCs w:val="28"/>
-              </w:rPr>
-              <w:lastRenderedPageBreak/>
-              <w:t>endpoints and AWS S3 buckets). For details,</w:t>
+              <w:t>datasets to their Google Drive accounts (in addition to Globus endpoints and AWS S3 buckets). For details,</w:t>
             </w:r>
             <w:r>
               <w:rPr>
@@ -10827,7 +10686,6 @@
                 <w:sz w:val="28"/>
                 <w:szCs w:val="28"/>
               </w:rPr>
-              <w:lastRenderedPageBreak/>
               <w:t>Th</w:t>
             </w:r>
             <w:r>
@@ -11711,7 +11569,6 @@
                 <w:sz w:val="28"/>
                 <w:szCs w:val="28"/>
               </w:rPr>
-              <w:lastRenderedPageBreak/>
               <w:t xml:space="preserve">For issues, questions or suggestions, </w:t>
             </w:r>
             <w:r>
@@ -17538,145 +17395,145 @@
       </w:rPr>
     </w:lvl>
   </w:abstractNum>
-  <w:num w:numId="1" w16cid:durableId="1551109154">
+  <w:num w:numId="1" w16cid:durableId="725569988">
     <w:abstractNumId w:val="22"/>
   </w:num>
-  <w:num w:numId="2" w16cid:durableId="814293710">
+  <w:num w:numId="2" w16cid:durableId="164983330">
     <w:abstractNumId w:val="12"/>
   </w:num>
-  <w:num w:numId="3" w16cid:durableId="1306551040">
+  <w:num w:numId="3" w16cid:durableId="1984499555">
     <w:abstractNumId w:val="29"/>
   </w:num>
-  <w:num w:numId="4" w16cid:durableId="1282953882">
+  <w:num w:numId="4" w16cid:durableId="623778973">
     <w:abstractNumId w:val="45"/>
   </w:num>
-  <w:num w:numId="5" w16cid:durableId="737675206">
+  <w:num w:numId="5" w16cid:durableId="747070883">
     <w:abstractNumId w:val="3"/>
   </w:num>
-  <w:num w:numId="6" w16cid:durableId="1013142589">
+  <w:num w:numId="6" w16cid:durableId="1210216776">
     <w:abstractNumId w:val="32"/>
   </w:num>
-  <w:num w:numId="7" w16cid:durableId="816847638">
+  <w:num w:numId="7" w16cid:durableId="1529752568">
     <w:abstractNumId w:val="7"/>
   </w:num>
-  <w:num w:numId="8" w16cid:durableId="901598276">
+  <w:num w:numId="8" w16cid:durableId="1705402965">
     <w:abstractNumId w:val="21"/>
   </w:num>
-  <w:num w:numId="9" w16cid:durableId="1896619285">
+  <w:num w:numId="9" w16cid:durableId="1509172361">
     <w:abstractNumId w:val="2"/>
   </w:num>
-  <w:num w:numId="10" w16cid:durableId="574322686">
+  <w:num w:numId="10" w16cid:durableId="1063211054">
     <w:abstractNumId w:val="25"/>
   </w:num>
-  <w:num w:numId="11" w16cid:durableId="1023436400">
+  <w:num w:numId="11" w16cid:durableId="231963667">
     <w:abstractNumId w:val="46"/>
   </w:num>
-  <w:num w:numId="12" w16cid:durableId="401757536">
+  <w:num w:numId="12" w16cid:durableId="922884339">
     <w:abstractNumId w:val="13"/>
   </w:num>
-  <w:num w:numId="13" w16cid:durableId="1646469768">
+  <w:num w:numId="13" w16cid:durableId="1635141469">
     <w:abstractNumId w:val="6"/>
   </w:num>
-  <w:num w:numId="14" w16cid:durableId="952787231">
+  <w:num w:numId="14" w16cid:durableId="511800206">
     <w:abstractNumId w:val="43"/>
   </w:num>
-  <w:num w:numId="15" w16cid:durableId="1373653026">
+  <w:num w:numId="15" w16cid:durableId="1355768829">
     <w:abstractNumId w:val="14"/>
   </w:num>
-  <w:num w:numId="16" w16cid:durableId="455491343">
+  <w:num w:numId="16" w16cid:durableId="771244872">
     <w:abstractNumId w:val="23"/>
   </w:num>
-  <w:num w:numId="17" w16cid:durableId="381440384">
+  <w:num w:numId="17" w16cid:durableId="15738419">
     <w:abstractNumId w:val="39"/>
   </w:num>
-  <w:num w:numId="18" w16cid:durableId="844981395">
+  <w:num w:numId="18" w16cid:durableId="655039158">
     <w:abstractNumId w:val="34"/>
   </w:num>
-  <w:num w:numId="19" w16cid:durableId="1781408512">
+  <w:num w:numId="19" w16cid:durableId="736829775">
     <w:abstractNumId w:val="31"/>
   </w:num>
-  <w:num w:numId="20" w16cid:durableId="208034577">
+  <w:num w:numId="20" w16cid:durableId="1900676670">
     <w:abstractNumId w:val="40"/>
   </w:num>
-  <w:num w:numId="21" w16cid:durableId="400641038">
+  <w:num w:numId="21" w16cid:durableId="2143963192">
     <w:abstractNumId w:val="42"/>
   </w:num>
-  <w:num w:numId="22" w16cid:durableId="1150292004">
+  <w:num w:numId="22" w16cid:durableId="1237012517">
     <w:abstractNumId w:val="15"/>
   </w:num>
-  <w:num w:numId="23" w16cid:durableId="1804075919">
+  <w:num w:numId="23" w16cid:durableId="1786148609">
     <w:abstractNumId w:val="35"/>
   </w:num>
-  <w:num w:numId="24" w16cid:durableId="1130708735">
+  <w:num w:numId="24" w16cid:durableId="1065301627">
     <w:abstractNumId w:val="33"/>
   </w:num>
-  <w:num w:numId="25" w16cid:durableId="1917786300">
+  <w:num w:numId="25" w16cid:durableId="349525642">
     <w:abstractNumId w:val="1"/>
   </w:num>
-  <w:num w:numId="26" w16cid:durableId="1201818770">
+  <w:num w:numId="26" w16cid:durableId="148713849">
     <w:abstractNumId w:val="38"/>
   </w:num>
-  <w:num w:numId="27" w16cid:durableId="626280383">
+  <w:num w:numId="27" w16cid:durableId="99182054">
     <w:abstractNumId w:val="18"/>
   </w:num>
-  <w:num w:numId="28" w16cid:durableId="866599633">
+  <w:num w:numId="28" w16cid:durableId="948704436">
     <w:abstractNumId w:val="11"/>
   </w:num>
-  <w:num w:numId="29" w16cid:durableId="1831403670">
+  <w:num w:numId="29" w16cid:durableId="167527892">
     <w:abstractNumId w:val="0"/>
   </w:num>
-  <w:num w:numId="30" w16cid:durableId="1893039064">
+  <w:num w:numId="30" w16cid:durableId="1908881789">
     <w:abstractNumId w:val="26"/>
   </w:num>
-  <w:num w:numId="31" w16cid:durableId="1161582992">
+  <w:num w:numId="31" w16cid:durableId="357898580">
     <w:abstractNumId w:val="8"/>
   </w:num>
-  <w:num w:numId="32" w16cid:durableId="444033854">
+  <w:num w:numId="32" w16cid:durableId="1278875023">
     <w:abstractNumId w:val="27"/>
   </w:num>
-  <w:num w:numId="33" w16cid:durableId="801771891">
+  <w:num w:numId="33" w16cid:durableId="54813835">
     <w:abstractNumId w:val="44"/>
   </w:num>
-  <w:num w:numId="34" w16cid:durableId="432675617">
+  <w:num w:numId="34" w16cid:durableId="692271996">
     <w:abstractNumId w:val="36"/>
   </w:num>
-  <w:num w:numId="35" w16cid:durableId="955022840">
+  <w:num w:numId="35" w16cid:durableId="1406681301">
     <w:abstractNumId w:val="19"/>
   </w:num>
-  <w:num w:numId="36" w16cid:durableId="1326011523">
+  <w:num w:numId="36" w16cid:durableId="1810903134">
     <w:abstractNumId w:val="17"/>
   </w:num>
-  <w:num w:numId="37" w16cid:durableId="2085491827">
+  <w:num w:numId="37" w16cid:durableId="1741516542">
     <w:abstractNumId w:val="9"/>
   </w:num>
-  <w:num w:numId="38" w16cid:durableId="538275450">
+  <w:num w:numId="38" w16cid:durableId="1812089284">
     <w:abstractNumId w:val="30"/>
   </w:num>
-  <w:num w:numId="39" w16cid:durableId="1501113707">
+  <w:num w:numId="39" w16cid:durableId="293029801">
     <w:abstractNumId w:val="41"/>
   </w:num>
-  <w:num w:numId="40" w16cid:durableId="250284586">
+  <w:num w:numId="40" w16cid:durableId="693337621">
     <w:abstractNumId w:val="37"/>
   </w:num>
-  <w:num w:numId="41" w16cid:durableId="866135054">
+  <w:num w:numId="41" w16cid:durableId="1879513595">
     <w:abstractNumId w:val="24"/>
   </w:num>
-  <w:num w:numId="42" w16cid:durableId="1400979841">
+  <w:num w:numId="42" w16cid:durableId="1415207425">
     <w:abstractNumId w:val="5"/>
   </w:num>
-  <w:num w:numId="43" w16cid:durableId="1663309042">
+  <w:num w:numId="43" w16cid:durableId="1765809187">
     <w:abstractNumId w:val="28"/>
   </w:num>
-  <w:num w:numId="44" w16cid:durableId="1572889101">
+  <w:num w:numId="44" w16cid:durableId="1610770309">
     <w:abstractNumId w:val="4"/>
   </w:num>
-  <w:num w:numId="45" w16cid:durableId="2071346908">
+  <w:num w:numId="45" w16cid:durableId="1244333712">
     <w:abstractNumId w:val="20"/>
   </w:num>
-  <w:num w:numId="46" w16cid:durableId="1684670193">
+  <w:num w:numId="46" w16cid:durableId="515389425">
     <w:abstractNumId w:val="10"/>
   </w:num>
-  <w:num w:numId="47" w16cid:durableId="1201891876">
+  <w:num w:numId="47" w16cid:durableId="1037438199">
     <w:abstractNumId w:val="16"/>
   </w:num>
 </w:numbering>

</xml_diff>